<commit_message>
Peds response to reviewers
</commit_message>
<xml_diff>
--- a/reports/manuscript/JAMA submission files/fig2_league_table.docx
+++ b/reports/manuscript/JAMA submission files/fig2_league_table.docx
@@ -14,389 +14,49 @@
       </w:pPr>
       <w:r>
         <w:rPr>
-          <w:rFonts w:ascii="Times New Roman" w:hAnsi="Times New Roman" w:cs="Times New Roman"/>
           <w:noProof/>
-          <w:sz w:val="20"/>
           <w:lang w:val="en-US"/>
         </w:rPr>
-        <mc:AlternateContent>
-          <mc:Choice Requires="wpg">
-            <w:drawing>
-              <wp:anchor distT="0" distB="0" distL="114300" distR="114300" simplePos="0" relativeHeight="251659264" behindDoc="0" locked="0" layoutInCell="1" allowOverlap="1" wp14:anchorId="2B3EB8E4" wp14:editId="2047CA63">
-                <wp:simplePos x="0" y="0"/>
-                <wp:positionH relativeFrom="column">
-                  <wp:posOffset>0</wp:posOffset>
-                </wp:positionH>
-                <wp:positionV relativeFrom="paragraph">
-                  <wp:posOffset>0</wp:posOffset>
-                </wp:positionV>
-                <wp:extent cx="8229600" cy="4777740"/>
-                <wp:effectExtent l="0" t="0" r="0" b="3810"/>
-                <wp:wrapNone/>
-                <wp:docPr id="29" name="Group 11"/>
-                <wp:cNvGraphicFramePr/>
-                <a:graphic xmlns:a="http://schemas.openxmlformats.org/drawingml/2006/main">
-                  <a:graphicData uri="http://schemas.microsoft.com/office/word/2010/wordprocessingGroup">
-                    <wpg:wgp>
-                      <wpg:cNvGrpSpPr/>
-                      <wpg:grpSpPr>
-                        <a:xfrm>
-                          <a:off x="0" y="0"/>
-                          <a:ext cx="8229600" cy="4777740"/>
-                          <a:chOff x="0" y="0"/>
-                          <a:chExt cx="8229600" cy="4777740"/>
-                        </a:xfrm>
-                      </wpg:grpSpPr>
-                      <pic:pic xmlns:pic="http://schemas.openxmlformats.org/drawingml/2006/picture">
-                        <pic:nvPicPr>
-                          <pic:cNvPr id="30" name="Picture 30"/>
-                          <pic:cNvPicPr/>
-                        </pic:nvPicPr>
-                        <pic:blipFill>
-                          <a:blip r:embed="rId4"/>
-                          <a:stretch>
-                            <a:fillRect/>
-                          </a:stretch>
-                        </pic:blipFill>
-                        <pic:spPr>
-                          <a:xfrm>
-                            <a:off x="0" y="0"/>
-                            <a:ext cx="8229600" cy="4777740"/>
-                          </a:xfrm>
-                          <a:prstGeom prst="rect">
-                            <a:avLst/>
-                          </a:prstGeom>
-                        </pic:spPr>
-                      </pic:pic>
-                      <wps:wsp>
-                        <wps:cNvPr id="31" name="Rectangle 31"/>
-                        <wps:cNvSpPr/>
-                        <wps:spPr>
-                          <a:xfrm>
-                            <a:off x="40944" y="1614358"/>
-                            <a:ext cx="667304" cy="388963"/>
-                          </a:xfrm>
-                          <a:prstGeom prst="rect">
-                            <a:avLst/>
-                          </a:prstGeom>
-                          <a:solidFill>
-                            <a:schemeClr val="tx1">
-                              <a:lumMod val="75000"/>
-                              <a:lumOff val="25000"/>
-                              <a:alpha val="14000"/>
-                            </a:schemeClr>
-                          </a:solidFill>
-                          <a:ln>
-                            <a:noFill/>
-                          </a:ln>
-                        </wps:spPr>
-                        <wps:style>
-                          <a:lnRef idx="2">
-                            <a:schemeClr val="accent1">
-                              <a:shade val="50000"/>
-                            </a:schemeClr>
-                          </a:lnRef>
-                          <a:fillRef idx="1">
-                            <a:schemeClr val="accent1"/>
-                          </a:fillRef>
-                          <a:effectRef idx="0">
-                            <a:schemeClr val="accent1"/>
-                          </a:effectRef>
-                          <a:fontRef idx="minor">
-                            <a:schemeClr val="lt1"/>
-                          </a:fontRef>
-                        </wps:style>
-                        <wps:bodyPr rot="0" spcFirstLastPara="0" vert="horz" wrap="square" lIns="91440" tIns="45720" rIns="91440" bIns="45720" numCol="1" spcCol="0" rtlCol="0" fromWordArt="0" anchor="ctr" anchorCtr="0" forceAA="0" compatLnSpc="1">
-                          <a:prstTxWarp prst="textNoShape">
-                            <a:avLst/>
-                          </a:prstTxWarp>
-                          <a:noAutofit/>
-                        </wps:bodyPr>
-                      </wps:wsp>
-                      <wps:wsp>
-                        <wps:cNvPr id="32" name="Rectangle 32"/>
-                        <wps:cNvSpPr/>
-                        <wps:spPr>
-                          <a:xfrm>
-                            <a:off x="40944" y="3175577"/>
-                            <a:ext cx="667304" cy="388963"/>
-                          </a:xfrm>
-                          <a:prstGeom prst="rect">
-                            <a:avLst/>
-                          </a:prstGeom>
-                          <a:solidFill>
-                            <a:schemeClr val="tx1">
-                              <a:lumMod val="75000"/>
-                              <a:lumOff val="25000"/>
-                              <a:alpha val="14000"/>
-                            </a:schemeClr>
-                          </a:solidFill>
-                          <a:ln>
-                            <a:noFill/>
-                          </a:ln>
-                        </wps:spPr>
-                        <wps:style>
-                          <a:lnRef idx="2">
-                            <a:schemeClr val="accent1">
-                              <a:shade val="50000"/>
-                            </a:schemeClr>
-                          </a:lnRef>
-                          <a:fillRef idx="1">
-                            <a:schemeClr val="accent1"/>
-                          </a:fillRef>
-                          <a:effectRef idx="0">
-                            <a:schemeClr val="accent1"/>
-                          </a:effectRef>
-                          <a:fontRef idx="minor">
-                            <a:schemeClr val="lt1"/>
-                          </a:fontRef>
-                        </wps:style>
-                        <wps:bodyPr rot="0" spcFirstLastPara="0" vert="horz" wrap="square" lIns="91440" tIns="45720" rIns="91440" bIns="45720" numCol="1" spcCol="0" rtlCol="0" fromWordArt="0" anchor="ctr" anchorCtr="0" forceAA="0" compatLnSpc="1">
-                          <a:prstTxWarp prst="textNoShape">
-                            <a:avLst/>
-                          </a:prstTxWarp>
-                          <a:noAutofit/>
-                        </wps:bodyPr>
-                      </wps:wsp>
-                      <wps:wsp>
-                        <wps:cNvPr id="33" name="Rectangle 33"/>
-                        <wps:cNvSpPr/>
-                        <wps:spPr>
-                          <a:xfrm>
-                            <a:off x="40944" y="3970720"/>
-                            <a:ext cx="1356386" cy="388963"/>
-                          </a:xfrm>
-                          <a:prstGeom prst="rect">
-                            <a:avLst/>
-                          </a:prstGeom>
-                          <a:solidFill>
-                            <a:schemeClr val="tx1">
-                              <a:lumMod val="75000"/>
-                              <a:lumOff val="25000"/>
-                              <a:alpha val="14000"/>
-                            </a:schemeClr>
-                          </a:solidFill>
-                          <a:ln>
-                            <a:noFill/>
-                          </a:ln>
-                        </wps:spPr>
-                        <wps:style>
-                          <a:lnRef idx="2">
-                            <a:schemeClr val="accent1">
-                              <a:shade val="50000"/>
-                            </a:schemeClr>
-                          </a:lnRef>
-                          <a:fillRef idx="1">
-                            <a:schemeClr val="accent1"/>
-                          </a:fillRef>
-                          <a:effectRef idx="0">
-                            <a:schemeClr val="accent1"/>
-                          </a:effectRef>
-                          <a:fontRef idx="minor">
-                            <a:schemeClr val="lt1"/>
-                          </a:fontRef>
-                        </wps:style>
-                        <wps:bodyPr rot="0" spcFirstLastPara="0" vert="horz" wrap="square" lIns="91440" tIns="45720" rIns="91440" bIns="45720" numCol="1" spcCol="0" rtlCol="0" fromWordArt="0" anchor="ctr" anchorCtr="0" forceAA="0" compatLnSpc="1">
-                          <a:prstTxWarp prst="textNoShape">
-                            <a:avLst/>
-                          </a:prstTxWarp>
-                          <a:noAutofit/>
-                        </wps:bodyPr>
-                      </wps:wsp>
-                      <wps:wsp>
-                        <wps:cNvPr id="34" name="Rectangle 34"/>
-                        <wps:cNvSpPr/>
-                        <wps:spPr>
-                          <a:xfrm>
-                            <a:off x="40944" y="4359683"/>
-                            <a:ext cx="3387066" cy="388963"/>
-                          </a:xfrm>
-                          <a:prstGeom prst="rect">
-                            <a:avLst/>
-                          </a:prstGeom>
-                          <a:solidFill>
-                            <a:schemeClr val="tx1">
-                              <a:lumMod val="75000"/>
-                              <a:lumOff val="25000"/>
-                              <a:alpha val="14000"/>
-                            </a:schemeClr>
-                          </a:solidFill>
-                          <a:ln>
-                            <a:noFill/>
-                          </a:ln>
-                        </wps:spPr>
-                        <wps:style>
-                          <a:lnRef idx="2">
-                            <a:schemeClr val="accent1">
-                              <a:shade val="50000"/>
-                            </a:schemeClr>
-                          </a:lnRef>
-                          <a:fillRef idx="1">
-                            <a:schemeClr val="accent1"/>
-                          </a:fillRef>
-                          <a:effectRef idx="0">
-                            <a:schemeClr val="accent1"/>
-                          </a:effectRef>
-                          <a:fontRef idx="minor">
-                            <a:schemeClr val="lt1"/>
-                          </a:fontRef>
-                        </wps:style>
-                        <wps:bodyPr rot="0" spcFirstLastPara="0" vert="horz" wrap="square" lIns="91440" tIns="45720" rIns="91440" bIns="45720" numCol="1" spcCol="0" rtlCol="0" fromWordArt="0" anchor="ctr" anchorCtr="0" forceAA="0" compatLnSpc="1">
-                          <a:prstTxWarp prst="textNoShape">
-                            <a:avLst/>
-                          </a:prstTxWarp>
-                          <a:noAutofit/>
-                        </wps:bodyPr>
-                      </wps:wsp>
-                      <wps:wsp>
-                        <wps:cNvPr id="35" name="Rectangle 35"/>
-                        <wps:cNvSpPr/>
-                        <wps:spPr>
-                          <a:xfrm>
-                            <a:off x="720124" y="2786614"/>
-                            <a:ext cx="677206" cy="777926"/>
-                          </a:xfrm>
-                          <a:prstGeom prst="rect">
-                            <a:avLst/>
-                          </a:prstGeom>
-                          <a:solidFill>
-                            <a:schemeClr val="tx1">
-                              <a:lumMod val="75000"/>
-                              <a:lumOff val="25000"/>
-                              <a:alpha val="14000"/>
-                            </a:schemeClr>
-                          </a:solidFill>
-                          <a:ln>
-                            <a:noFill/>
-                          </a:ln>
-                        </wps:spPr>
-                        <wps:style>
-                          <a:lnRef idx="2">
-                            <a:schemeClr val="accent1">
-                              <a:shade val="50000"/>
-                            </a:schemeClr>
-                          </a:lnRef>
-                          <a:fillRef idx="1">
-                            <a:schemeClr val="accent1"/>
-                          </a:fillRef>
-                          <a:effectRef idx="0">
-                            <a:schemeClr val="accent1"/>
-                          </a:effectRef>
-                          <a:fontRef idx="minor">
-                            <a:schemeClr val="lt1"/>
-                          </a:fontRef>
-                        </wps:style>
-                        <wps:bodyPr rot="0" spcFirstLastPara="0" vert="horz" wrap="square" lIns="91440" tIns="45720" rIns="91440" bIns="45720" numCol="1" spcCol="0" rtlCol="0" fromWordArt="0" anchor="ctr" anchorCtr="0" forceAA="0" compatLnSpc="1">
-                          <a:prstTxWarp prst="textNoShape">
-                            <a:avLst/>
-                          </a:prstTxWarp>
-                          <a:noAutofit/>
-                        </wps:bodyPr>
-                      </wps:wsp>
-                      <wps:wsp>
-                        <wps:cNvPr id="36" name="Rectangle 36"/>
-                        <wps:cNvSpPr/>
-                        <wps:spPr>
-                          <a:xfrm>
-                            <a:off x="2079018" y="3963641"/>
-                            <a:ext cx="683974" cy="388963"/>
-                          </a:xfrm>
-                          <a:prstGeom prst="rect">
-                            <a:avLst/>
-                          </a:prstGeom>
-                          <a:solidFill>
-                            <a:schemeClr val="tx1">
-                              <a:lumMod val="75000"/>
-                              <a:lumOff val="25000"/>
-                              <a:alpha val="14000"/>
-                            </a:schemeClr>
-                          </a:solidFill>
-                          <a:ln>
-                            <a:noFill/>
-                          </a:ln>
-                        </wps:spPr>
-                        <wps:style>
-                          <a:lnRef idx="2">
-                            <a:schemeClr val="accent1">
-                              <a:shade val="50000"/>
-                            </a:schemeClr>
-                          </a:lnRef>
-                          <a:fillRef idx="1">
-                            <a:schemeClr val="accent1"/>
-                          </a:fillRef>
-                          <a:effectRef idx="0">
-                            <a:schemeClr val="accent1"/>
-                          </a:effectRef>
-                          <a:fontRef idx="minor">
-                            <a:schemeClr val="lt1"/>
-                          </a:fontRef>
-                        </wps:style>
-                        <wps:bodyPr rot="0" spcFirstLastPara="0" vert="horz" wrap="square" lIns="91440" tIns="45720" rIns="91440" bIns="45720" numCol="1" spcCol="0" rtlCol="0" fromWordArt="0" anchor="ctr" anchorCtr="0" forceAA="0" compatLnSpc="1">
-                          <a:prstTxWarp prst="textNoShape">
-                            <a:avLst/>
-                          </a:prstTxWarp>
-                          <a:noAutofit/>
-                        </wps:bodyPr>
-                      </wps:wsp>
-                    </wpg:wgp>
-                  </a:graphicData>
-                </a:graphic>
-              </wp:anchor>
-            </w:drawing>
-          </mc:Choice>
-          <mc:Fallback>
-            <w:pict>
-              <v:group w14:anchorId="3387F3F7" id="Group 11" o:spid="_x0000_s1026" style="position:absolute;margin-left:0;margin-top:0;width:9in;height:376.2pt;z-index:251659264" coordsize="82296,47777" o:gfxdata="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">
-                <v:shapetype id="_x0000_t75" coordsize="21600,21600" o:spt="75" o:preferrelative="t" path="m@4@5l@4@11@9@11@9@5xe" filled="f" stroked="f">
-                  <v:stroke joinstyle="miter"/>
-                  <v:formulas>
-                    <v:f eqn="if lineDrawn pixelLineWidth 0"/>
-                    <v:f eqn="sum @0 1 0"/>
-                    <v:f eqn="sum 0 0 @1"/>
-                    <v:f eqn="prod @2 1 2"/>
-                    <v:f eqn="prod @3 21600 pixelWidth"/>
-                    <v:f eqn="prod @3 21600 pixelHeight"/>
-                    <v:f eqn="sum @0 0 1"/>
-                    <v:f eqn="prod @6 1 2"/>
-                    <v:f eqn="prod @7 21600 pixelWidth"/>
-                    <v:f eqn="sum @8 21600 0"/>
-                    <v:f eqn="prod @7 21600 pixelHeight"/>
-                    <v:f eqn="sum @10 21600 0"/>
-                  </v:formulas>
-                  <v:path o:extrusionok="f" gradientshapeok="t" o:connecttype="rect"/>
-                  <o:lock v:ext="edit" aspectratio="t"/>
-                </v:shapetype>
-                <v:shape id="Picture 30" o:spid="_x0000_s1027" type="#_x0000_t75" style="position:absolute;width:82296;height:47777;visibility:visible;mso-wrap-style:square" o:gfxdata="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">
-                  <v:imagedata r:id="rId5" o:title=""/>
-                </v:shape>
-                <v:rect id="Rectangle 31" o:spid="_x0000_s1028" style="position:absolute;left:409;top:16143;width:6673;height:3890;visibility:visible;mso-wrap-style:square;v-text-anchor:middle" o:gfxdata="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" fillcolor="#404040 [2429]" stroked="f" strokeweight="1pt">
-                  <v:fill opacity="9252f"/>
-                </v:rect>
-                <v:rect id="Rectangle 32" o:spid="_x0000_s1029" style="position:absolute;left:409;top:31755;width:6673;height:3890;visibility:visible;mso-wrap-style:square;v-text-anchor:middle" o:gfxdata="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" fillcolor="#404040 [2429]" stroked="f" strokeweight="1pt">
-                  <v:fill opacity="9252f"/>
-                </v:rect>
-                <v:rect id="Rectangle 33" o:spid="_x0000_s1030" style="position:absolute;left:409;top:39707;width:13564;height:3889;visibility:visible;mso-wrap-style:square;v-text-anchor:middle" o:gfxdata="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" fillcolor="#404040 [2429]" stroked="f" strokeweight="1pt">
-                  <v:fill opacity="9252f"/>
-                </v:rect>
-                <v:rect id="Rectangle 34" o:spid="_x0000_s1031" style="position:absolute;left:409;top:43596;width:33871;height:3890;visibility:visible;mso-wrap-style:square;v-text-anchor:middle" o:gfxdata="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" fillcolor="#404040 [2429]" stroked="f" strokeweight="1pt">
-                  <v:fill opacity="9252f"/>
-                </v:rect>
-                <v:rect id="Rectangle 35" o:spid="_x0000_s1032" style="position:absolute;left:7201;top:27866;width:6772;height:7779;visibility:visible;mso-wrap-style:square;v-text-anchor:middle" o:gfxdata="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" fillcolor="#404040 [2429]" stroked="f" strokeweight="1pt">
-                  <v:fill opacity="9252f"/>
-                </v:rect>
-                <v:rect id="Rectangle 36" o:spid="_x0000_s1033" style="position:absolute;left:20790;top:39636;width:6839;height:3890;visibility:visible;mso-wrap-style:square;v-text-anchor:middle" o:gfxdata="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" fillcolor="#404040 [2429]" stroked="f" strokeweight="1pt">
-                  <v:fill opacity="9252f"/>
-                </v:rect>
-              </v:group>
-            </w:pict>
-          </mc:Fallback>
-        </mc:AlternateContent>
+        <w:drawing>
+          <wp:inline distT="0" distB="0" distL="0" distR="0" wp14:anchorId="0EFB70B4" wp14:editId="5F1F6389">
+            <wp:extent cx="8229600" cy="4328160"/>
+            <wp:effectExtent l="0" t="0" r="0" b="0"/>
+            <wp:docPr id="3" name="Picture 3"/>
+            <wp:cNvGraphicFramePr>
+              <a:graphicFrameLocks xmlns:a="http://schemas.openxmlformats.org/drawingml/2006/main" noChangeAspect="1"/>
+            </wp:cNvGraphicFramePr>
+            <a:graphic xmlns:a="http://schemas.openxmlformats.org/drawingml/2006/main">
+              <a:graphicData uri="http://schemas.openxmlformats.org/drawingml/2006/picture">
+                <pic:pic xmlns:pic="http://schemas.openxmlformats.org/drawingml/2006/picture">
+                  <pic:nvPicPr>
+                    <pic:cNvPr id="1" name=""/>
+                    <pic:cNvPicPr/>
+                  </pic:nvPicPr>
+                  <pic:blipFill>
+                    <a:blip r:embed="rId4"/>
+                    <a:stretch>
+                      <a:fillRect/>
+                    </a:stretch>
+                  </pic:blipFill>
+                  <pic:spPr>
+                    <a:xfrm>
+                      <a:off x="0" y="0"/>
+                      <a:ext cx="8229600" cy="4328160"/>
+                    </a:xfrm>
+                    <a:prstGeom prst="rect">
+                      <a:avLst/>
+                    </a:prstGeom>
+                  </pic:spPr>
+                </pic:pic>
+              </a:graphicData>
+            </a:graphic>
+          </wp:inline>
+        </w:drawing>
       </w:r>
-    </w:p>
-    <w:p>
       <w:bookmarkStart w:id="0" w:name="_GoBack"/>
       <w:bookmarkEnd w:id="0"/>
     </w:p>
+    <w:p/>
     <w:sectPr>
       <w:pgSz w:w="15840" w:h="12240" w:orient="landscape"/>
       <w:pgMar w:top="1440" w:right="1440" w:bottom="1440" w:left="1440" w:header="720" w:footer="720" w:gutter="0"/>

</xml_diff>